<commit_message>
add pdf and docx renders
</commit_message>
<xml_diff>
--- a/custom-reference-doc.docx
+++ b/custom-reference-doc.docx
@@ -7,7 +7,7 @@
         <w:pStyle w:val="Title"/>
       </w:pPr>
       <w:r>
-        <w:t xml:space="preserve"> Title </w:t>
+        <w:t xml:space="preserve">Title </w:t>
       </w:r>
     </w:p>
     <w:p>
@@ -156,7 +156,7 @@
       <w:r>
         <w:t xml:space="preserve"> .    </w:t>
       </w:r>
-      <w:hyperlink r:id="rId7">
+      <w:hyperlink r:id="rId8">
         <w:r>
           <w:rPr>
             <w:rStyle w:val="Hyperlink"/>
@@ -302,6 +302,7 @@
       </w:r>
     </w:p>
     <w:sectPr>
+      <w:footerReference w:type="default" r:id="rId9"/>
       <w:pgSz w:w="12240" w:h="15840"/>
       <w:pgMar w:top="1440" w:right="1440" w:bottom="1440" w:left="1440" w:header="720" w:footer="720" w:gutter="0"/>
       <w:cols w:space="720"/>
@@ -335,13 +336,70 @@
 </w:endnotes>
 </file>
 
+<file path=word/footer1.xml><?xml version="1.0" encoding="utf-8"?>
+<w:ftr xmlns:wpc="http://schemas.microsoft.com/office/word/2010/wordprocessingCanvas" xmlns:cx="http://schemas.microsoft.com/office/drawing/2014/chartex" xmlns:cx1="http://schemas.microsoft.com/office/drawing/2015/9/8/chartex" xmlns:cx2="http://schemas.microsoft.com/office/drawing/2015/10/21/chartex" xmlns:cx3="http://schemas.microsoft.com/office/drawing/2016/5/9/chartex" xmlns:cx4="http://schemas.microsoft.com/office/drawing/2016/5/10/chartex" xmlns:cx5="http://schemas.microsoft.com/office/drawing/2016/5/11/chartex" xmlns:cx6="http://schemas.microsoft.com/office/drawing/2016/5/12/chartex" xmlns:cx7="http://schemas.microsoft.com/office/drawing/2016/5/13/chartex" xmlns:cx8="http://schemas.microsoft.com/office/drawing/2016/5/14/chartex" xmlns:mc="http://schemas.openxmlformats.org/markup-compatibility/2006" xmlns:aink="http://schemas.microsoft.com/office/drawing/2016/ink" xmlns:am3d="http://schemas.microsoft.com/office/drawing/2017/model3d" xmlns:o="urn:schemas-microsoft-com:office:office" xmlns:oel="http://schemas.microsoft.com/office/2019/extlst" xmlns:r="http://schemas.openxmlformats.org/officeDocument/2006/relationships" xmlns:m="http://schemas.openxmlformats.org/officeDocument/2006/math" xmlns:v="urn:schemas-microsoft-com:vml" xmlns:wp14="http://schemas.microsoft.com/office/word/2010/wordprocessingDrawing" xmlns:wp="http://schemas.openxmlformats.org/drawingml/2006/wordprocessingDrawing" xmlns:w10="urn:schemas-microsoft-com:office:word" xmlns:w="http://schemas.openxmlformats.org/wordprocessingml/2006/main" xmlns:w14="http://schemas.microsoft.com/office/word/2010/wordml" xmlns:w15="http://schemas.microsoft.com/office/word/2012/wordml" xmlns:w16cex="http://schemas.microsoft.com/office/word/2018/wordml/cex" xmlns:w16cid="http://schemas.microsoft.com/office/word/2016/wordml/cid" xmlns:w16="http://schemas.microsoft.com/office/word/2018/wordml" xmlns:w16sdtdh="http://schemas.microsoft.com/office/word/2020/wordml/sdtdatahash" xmlns:w16se="http://schemas.microsoft.com/office/word/2015/wordml/symex" xmlns:wpg="http://schemas.microsoft.com/office/word/2010/wordprocessingGroup" xmlns:wpi="http://schemas.microsoft.com/office/word/2010/wordprocessingInk" xmlns:wne="http://schemas.microsoft.com/office/word/2006/wordml" xmlns:wps="http://schemas.microsoft.com/office/word/2010/wordprocessingShape" mc:Ignorable="w14 w15 w16se w16cid w16 w16cex w16sdtdh wp14">
+  <w:sdt>
+    <w:sdtPr>
+      <w:id w:val="631500"/>
+      <w:docPartObj>
+        <w:docPartGallery w:val="Page Numbers (Bottom of Page)"/>
+        <w:docPartUnique/>
+      </w:docPartObj>
+    </w:sdtPr>
+    <w:sdtEndPr>
+      <w:rPr>
+        <w:noProof/>
+      </w:rPr>
+    </w:sdtEndPr>
+    <w:sdtContent>
+      <w:p>
+        <w:pPr>
+          <w:pStyle w:val="Footer"/>
+          <w:jc w:val="right"/>
+        </w:pPr>
+        <w:r>
+          <w:fldChar w:fldCharType="begin"/>
+        </w:r>
+        <w:r>
+          <w:instrText xml:space="preserve"> PAGE   \* MERGEFORMAT </w:instrText>
+        </w:r>
+        <w:r>
+          <w:fldChar w:fldCharType="separate"/>
+        </w:r>
+        <w:r>
+          <w:rPr>
+            <w:noProof/>
+          </w:rPr>
+          <w:t>2</w:t>
+        </w:r>
+        <w:r>
+          <w:rPr>
+            <w:noProof/>
+          </w:rPr>
+          <w:fldChar w:fldCharType="end"/>
+        </w:r>
+      </w:p>
+    </w:sdtContent>
+  </w:sdt>
+  <w:p>
+    <w:pPr>
+      <w:pStyle w:val="Footer"/>
+    </w:pPr>
+  </w:p>
+</w:ftr>
+</file>
+
 <file path=word/footnotes.xml><?xml version="1.0" encoding="utf-8"?>
 <w:footnotes xmlns:wpc="http://schemas.microsoft.com/office/word/2010/wordprocessingCanvas" xmlns:cx="http://schemas.microsoft.com/office/drawing/2014/chartex" xmlns:cx1="http://schemas.microsoft.com/office/drawing/2015/9/8/chartex" xmlns:cx2="http://schemas.microsoft.com/office/drawing/2015/10/21/chartex" xmlns:cx3="http://schemas.microsoft.com/office/drawing/2016/5/9/chartex" xmlns:cx4="http://schemas.microsoft.com/office/drawing/2016/5/10/chartex" xmlns:cx5="http://schemas.microsoft.com/office/drawing/2016/5/11/chartex" xmlns:cx6="http://schemas.microsoft.com/office/drawing/2016/5/12/chartex" xmlns:cx7="http://schemas.microsoft.com/office/drawing/2016/5/13/chartex" xmlns:cx8="http://schemas.microsoft.com/office/drawing/2016/5/14/chartex" xmlns:mc="http://schemas.openxmlformats.org/markup-compatibility/2006" xmlns:aink="http://schemas.microsoft.com/office/drawing/2016/ink" xmlns:am3d="http://schemas.microsoft.com/office/drawing/2017/model3d" xmlns:o="urn:schemas-microsoft-com:office:office" xmlns:oel="http://schemas.microsoft.com/office/2019/extlst" xmlns:r="http://schemas.openxmlformats.org/officeDocument/2006/relationships" xmlns:m="http://schemas.openxmlformats.org/officeDocument/2006/math" xmlns:v="urn:schemas-microsoft-com:vml" xmlns:wp14="http://schemas.microsoft.com/office/word/2010/wordprocessingDrawing" xmlns:wp="http://schemas.openxmlformats.org/drawingml/2006/wordprocessingDrawing" xmlns:w10="urn:schemas-microsoft-com:office:word" xmlns:w="http://schemas.openxmlformats.org/wordprocessingml/2006/main" xmlns:w14="http://schemas.microsoft.com/office/word/2010/wordml" xmlns:w15="http://schemas.microsoft.com/office/word/2012/wordml" xmlns:w16cex="http://schemas.microsoft.com/office/word/2018/wordml/cex" xmlns:w16cid="http://schemas.microsoft.com/office/word/2016/wordml/cid" xmlns:w16="http://schemas.microsoft.com/office/word/2018/wordml" xmlns:w16sdtdh="http://schemas.microsoft.com/office/word/2020/wordml/sdtdatahash" xmlns:w16se="http://schemas.microsoft.com/office/word/2015/wordml/symex" xmlns:wpg="http://schemas.microsoft.com/office/word/2010/wordprocessingGroup" xmlns:wpi="http://schemas.microsoft.com/office/word/2010/wordprocessingInk" xmlns:wne="http://schemas.microsoft.com/office/word/2006/wordml" xmlns:wps="http://schemas.microsoft.com/office/word/2010/wordprocessingShape" mc:Ignorable="w14 w15 w16se w16cid w16 w16cex w16sdtdh wp14">
   <w:footnote w:type="separator" w:id="-1">
     <w:p>
-      <w:r>
-        <w:separator/>
-      </w:r>
+      <w:pPr>
+        <w:pStyle w:val="Footer"/>
+        <w:pBdr>
+          <w:bottom w:val="single" w:sz="4" w:space="1" w:color="908C88" w:themeColor="text1" w:themeTint="80"/>
+          <w:between w:val="single" w:sz="4" w:space="1" w:color="auto"/>
+        </w:pBdr>
+      </w:pPr>
     </w:p>
   </w:footnote>
   <w:footnote w:type="continuationSeparator" w:id="0">
@@ -500,6 +558,7 @@
     </w:pPrDefault>
   </w:docDefaults>
   <w:latentStyles w:defLockedState="0" w:defUIPriority="0" w:defSemiHidden="0" w:defUnhideWhenUsed="0" w:defQFormat="0" w:count="376">
+    <w:lsdException w:name="footer" w:uiPriority="99"/>
     <w:lsdException w:name="Normal Table" w:semiHidden="1" w:unhideWhenUsed="1"/>
     <w:lsdException w:name="Table Simple 1" w:semiHidden="1" w:unhideWhenUsed="1"/>
     <w:lsdException w:name="Table Simple 2" w:semiHidden="1" w:unhideWhenUsed="1"/>
@@ -746,7 +805,7 @@
   <w:style w:type="paragraph" w:default="1" w:styleId="Normal">
     <w:name w:val="Normal"/>
     <w:qFormat/>
-    <w:rsid w:val="00392847"/>
+    <w:rsid w:val="00A37879"/>
     <w:rPr>
       <w:rFonts w:ascii="Open Sans" w:hAnsi="Open Sans"/>
       <w:color w:val="3F3C3A" w:themeColor="text1" w:themeTint="D9"/>
@@ -781,7 +840,7 @@
     <w:uiPriority w:val="9"/>
     <w:unhideWhenUsed/>
     <w:qFormat/>
-    <w:rsid w:val="007447AD"/>
+    <w:rsid w:val="00884154"/>
     <w:pPr>
       <w:keepNext/>
       <w:keepLines/>
@@ -789,9 +848,9 @@
       <w:outlineLvl w:val="1"/>
     </w:pPr>
     <w:rPr>
-      <w:rFonts w:ascii="Poppins SemiBold" w:eastAsiaTheme="majorEastAsia" w:hAnsi="Poppins SemiBold" w:cstheme="majorBidi"/>
+      <w:rFonts w:ascii="Poppins Medium" w:eastAsiaTheme="majorEastAsia" w:hAnsi="Poppins Medium" w:cstheme="majorBidi"/>
       <w:bCs/>
-      <w:color w:val="3A9F9C" w:themeColor="accent4"/>
+      <w:color w:val="1A3454" w:themeColor="accent1"/>
       <w:sz w:val="28"/>
       <w:szCs w:val="28"/>
     </w:rPr>
@@ -803,7 +862,7 @@
     <w:uiPriority w:val="9"/>
     <w:unhideWhenUsed/>
     <w:qFormat/>
-    <w:rsid w:val="007447AD"/>
+    <w:rsid w:val="00884154"/>
     <w:pPr>
       <w:keepNext/>
       <w:keepLines/>
@@ -811,11 +870,10 @@
       <w:outlineLvl w:val="2"/>
     </w:pPr>
     <w:rPr>
-      <w:rFonts w:eastAsiaTheme="majorEastAsia" w:cstheme="majorBidi"/>
-      <w:b/>
+      <w:rFonts w:ascii="Poppins Medium" w:eastAsiaTheme="majorEastAsia" w:hAnsi="Poppins Medium" w:cstheme="majorBidi"/>
       <w:bCs/>
-      <w:color w:val="B1005F" w:themeColor="accent5"/>
-      <w:sz w:val="22"/>
+      <w:color w:val="3A9F9C" w:themeColor="accent4"/>
+      <w:sz w:val="24"/>
     </w:rPr>
   </w:style>
   <w:style w:type="paragraph" w:styleId="Heading4">
@@ -825,7 +883,7 @@
     <w:uiPriority w:val="9"/>
     <w:unhideWhenUsed/>
     <w:qFormat/>
-    <w:rsid w:val="007447AD"/>
+    <w:rsid w:val="00884154"/>
     <w:pPr>
       <w:keepNext/>
       <w:keepLines/>
@@ -833,10 +891,9 @@
       <w:outlineLvl w:val="3"/>
     </w:pPr>
     <w:rPr>
-      <w:rFonts w:asciiTheme="minorHAnsi" w:eastAsiaTheme="majorEastAsia" w:hAnsiTheme="minorHAnsi" w:cstheme="majorBidi"/>
-      <w:b/>
+      <w:rFonts w:ascii="Open Sans Semibold" w:eastAsiaTheme="majorEastAsia" w:hAnsi="Open Sans Semibold" w:cstheme="majorBidi"/>
       <w:bCs/>
-      <w:color w:val="33312F" w:themeColor="text1" w:themeTint="E6"/>
+      <w:color w:val="B1005F" w:themeColor="accent5"/>
     </w:rPr>
   </w:style>
   <w:style w:type="paragraph" w:styleId="Heading5">
@@ -995,7 +1052,7 @@
     <w:basedOn w:val="Normal"/>
     <w:next w:val="BodyText"/>
     <w:qFormat/>
-    <w:rsid w:val="00BC4CEB"/>
+    <w:rsid w:val="00884154"/>
     <w:pPr>
       <w:keepNext/>
       <w:keepLines/>
@@ -1003,9 +1060,9 @@
       <w:jc w:val="center"/>
     </w:pPr>
     <w:rPr>
-      <w:rFonts w:ascii="Poppins" w:eastAsiaTheme="majorEastAsia" w:hAnsi="Poppins" w:cstheme="majorBidi"/>
+      <w:rFonts w:ascii="Poppins SemiBold" w:eastAsiaTheme="majorEastAsia" w:hAnsi="Poppins SemiBold" w:cstheme="majorBidi"/>
       <w:bCs/>
-      <w:color w:val="12243B" w:themeColor="accent1" w:themeShade="B5"/>
+      <w:color w:val="1A3454" w:themeColor="accent1"/>
       <w:sz w:val="36"/>
       <w:szCs w:val="36"/>
     </w:rPr>
@@ -1029,10 +1086,12 @@
     <w:name w:val="Author"/>
     <w:next w:val="BodyText"/>
     <w:qFormat/>
-    <w:rsid w:val="00BC4CEB"/>
+    <w:rsid w:val="00B366B6"/>
     <w:pPr>
       <w:keepNext/>
       <w:keepLines/>
+      <w:spacing w:before="480" w:after="120"/>
+      <w:contextualSpacing/>
       <w:jc w:val="center"/>
     </w:pPr>
     <w:rPr>
@@ -1094,7 +1153,11 @@
     <w:uiPriority w:val="9"/>
     <w:unhideWhenUsed/>
     <w:qFormat/>
-    <w:rsid w:val="00BC4CEB"/>
+    <w:rsid w:val="00E7189A"/>
+    <w:pPr>
+      <w:spacing w:before="120"/>
+      <w:contextualSpacing/>
+    </w:pPr>
     <w:rPr>
       <w:color w:val="575451" w:themeColor="text1" w:themeTint="BF"/>
       <w:sz w:val="16"/>
@@ -1235,14 +1298,67 @@
     <w:uiPriority w:val="39"/>
     <w:unhideWhenUsed/>
     <w:qFormat/>
-    <w:rsid w:val="00392847"/>
+    <w:rsid w:val="00884154"/>
     <w:pPr>
       <w:spacing w:line="259" w:lineRule="auto"/>
       <w:outlineLvl w:val="9"/>
     </w:pPr>
     <w:rPr>
       <w:bCs w:val="0"/>
-      <w:sz w:val="28"/>
+    </w:rPr>
+  </w:style>
+  <w:style w:type="paragraph" w:styleId="Header">
+    <w:name w:val="header"/>
+    <w:basedOn w:val="Normal"/>
+    <w:link w:val="HeaderChar"/>
+    <w:rsid w:val="00A37879"/>
+    <w:pPr>
+      <w:tabs>
+        <w:tab w:val="center" w:pos="4680"/>
+        <w:tab w:val="right" w:pos="9360"/>
+      </w:tabs>
+      <w:spacing w:after="0"/>
+    </w:pPr>
+  </w:style>
+  <w:style w:type="character" w:customStyle="1" w:styleId="HeaderChar">
+    <w:name w:val="Header Char"/>
+    <w:basedOn w:val="DefaultParagraphFont"/>
+    <w:link w:val="Header"/>
+    <w:rsid w:val="00A37879"/>
+    <w:rPr>
+      <w:rFonts w:ascii="Open Sans" w:hAnsi="Open Sans"/>
+      <w:color w:val="3F3C3A" w:themeColor="text1" w:themeTint="D9"/>
+      <w:sz w:val="20"/>
+    </w:rPr>
+  </w:style>
+  <w:style w:type="paragraph" w:styleId="Footer">
+    <w:name w:val="footer"/>
+    <w:basedOn w:val="Normal"/>
+    <w:link w:val="FooterChar"/>
+    <w:uiPriority w:val="99"/>
+    <w:rsid w:val="00A37879"/>
+    <w:pPr>
+      <w:tabs>
+        <w:tab w:val="center" w:pos="4680"/>
+        <w:tab w:val="right" w:pos="9360"/>
+      </w:tabs>
+      <w:spacing w:after="0"/>
+    </w:pPr>
+    <w:rPr>
+      <w:color w:val="575451" w:themeColor="text1" w:themeTint="BF"/>
+      <w:sz w:val="16"/>
+    </w:rPr>
+  </w:style>
+  <w:style w:type="character" w:customStyle="1" w:styleId="FooterChar">
+    <w:name w:val="Footer Char"/>
+    <w:basedOn w:val="DefaultParagraphFont"/>
+    <w:link w:val="Footer"/>
+    <w:uiPriority w:val="99"/>
+    <w:rsid w:val="00A37879"/>
+    <w:rPr>
+      <w:rFonts w:ascii="Open Sans" w:hAnsi="Open Sans"/>
+      <w:color w:val="575451" w:themeColor="text1" w:themeTint="BF"/>
+      <w:sz w:val="16"/>
     </w:rPr>
   </w:style>
 </w:styles>
@@ -1506,4 +1622,16 @@
   </a:objectDefaults>
   <a:extraClrSchemeLst/>
 </a:theme>
+</file>
+
+<file path=customXml/item1.xml><?xml version="1.0" encoding="utf-8"?>
+<b:Sources xmlns:b="http://schemas.openxmlformats.org/officeDocument/2006/bibliography" xmlns="http://schemas.openxmlformats.org/officeDocument/2006/bibliography" SelectedStyle="\APASixthEditionOfficeOnline.xsl" StyleName="APA" Version="6"/>
+</file>
+
+<file path=customXml/itemProps1.xml><?xml version="1.0" encoding="utf-8"?>
+<ds:datastoreItem xmlns:ds="http://schemas.openxmlformats.org/officeDocument/2006/customXml" ds:itemID="{25A71E26-099A-4EA2-9628-11160270D592}">
+  <ds:schemaRefs>
+    <ds:schemaRef ds:uri="http://schemas.openxmlformats.org/officeDocument/2006/bibliography"/>
+  </ds:schemaRefs>
+</ds:datastoreItem>
 </file>
</xml_diff>